<commit_message>
force push local state
</commit_message>
<xml_diff>
--- a/test_output/resume_deid.docx
+++ b/test_output/resume_deid.docx
@@ -7,29 +7,29 @@
         <w:pStyle w:val="aa"/>
       </w:pPr>
       <w:r>
-        <w:t>Gabriel Nichols</w:t>
+        <w:t>Jason Marshall</w:t>
       </w:r>
     </w:p>
     <w:p>
       <w:r>
-        <w:t>Christopher Harvey: user@example.com</w:t>
+        <w:t>Adam Roth: user@example.com</w:t>
       </w:r>
     </w:p>
     <w:p>
       <w:r>
-        <w:t>Phone: 628-516-5486</w:t>
+        <w:t>Phone: (654)698-0853x504</w:t>
       </w:r>
     </w:p>
     <w:p>
       <w:r>
-        <w:t>Address: 43 Elm St, USNS Bennett</w:t>
+        <w:t>Address: 43 Elm St, 019 Deborah Cape</w:t>
         <w:br/>
-        <w:t>FPO AP 03837, WA 98101</w:t>
+        <w:t>East Johnberg, GU 48084, WA 98101</w:t>
       </w:r>
     </w:p>
     <w:p>
       <w:r>
-        <w:t>Date of Birth: 2022-08-29</w:t>
+        <w:t>Date of Birth: 2017-11-04</w:t>
       </w:r>
     </w:p>
     <w:p>
@@ -42,7 +42,7 @@
     </w:p>
     <w:p>
       <w:r>
-        <w:t>Experienced administrative assistant with over 58 years of experience in office management, scheduling, and communications.</w:t>
+        <w:t>Experienced administrative assistant with over 89 years of experience in office management, scheduling, and communications.</w:t>
       </w:r>
     </w:p>
     <w:p>
@@ -73,9 +73,9 @@
     </w:p>
     <w:p>
       <w:r>
-        <w:t>812 Ashley Port Apt. 687</w:t>
+        <w:t>777 Tanya Roads</w:t>
         <w:br/>
-        <w:t>Natashahaven, WV 04770 in Example University, Example University (2011–2015)</w:t>
+        <w:t>East Joann, VI 38538 in Example University, Example University (2011–2015)</w:t>
       </w:r>
     </w:p>
     <w:sectPr>

</xml_diff>